<commit_message>
updated the reference page
</commit_message>
<xml_diff>
--- a/Docker Challenge 3 & 4.docx
+++ b/Docker Challenge 3 & 4.docx
@@ -1718,6 +1718,21 @@
     </w:p>
     <w:p>
       <w:pPr>
+        <w:ind w:left="360"/>
+      </w:pPr>
+    </w:p>
+    <w:p>
+      <w:pPr>
+        <w:ind w:left="360"/>
+      </w:pPr>
+    </w:p>
+    <w:p>
+      <w:pPr>
+        <w:ind w:left="360"/>
+      </w:pPr>
+    </w:p>
+    <w:p>
+      <w:pPr>
         <w:pStyle w:val="IntenseQuote"/>
       </w:pPr>
       <w:r>
@@ -1727,60 +1742,198 @@
     <w:p/>
     <w:p>
       <w:pPr>
-        <w:pStyle w:val="ListParagraph"/>
-        <w:numPr>
-          <w:ilvl w:val="0"/>
-          <w:numId w:val="4"/>
-        </w:numPr>
-      </w:pPr>
+        <w:pStyle w:val="NormalWeb"/>
+        <w:spacing w:before="0" w:beforeAutospacing="0" w:after="0" w:afterAutospacing="0"/>
+      </w:pPr>
+      <w:r>
+        <w:rPr>
+          <w:rFonts w:ascii="Arial" w:hAnsi="Arial" w:cs="Arial"/>
+          <w:color w:val="000000"/>
+          <w:sz w:val="22"/>
+          <w:szCs w:val="22"/>
+        </w:rPr>
+        <w:t xml:space="preserve">1. </w:t>
+      </w:r>
+      <w:r>
+        <w:rPr>
+          <w:rFonts w:ascii="Arial" w:hAnsi="Arial" w:cs="Arial"/>
+          <w:color w:val="000000"/>
+          <w:sz w:val="22"/>
+          <w:szCs w:val="22"/>
+        </w:rPr>
+        <w:t>[1] F. Fa</w:t>
+      </w:r>
+      <w:proofErr w:type="spellStart"/>
+      <w:r>
+        <w:rPr>
+          <w:rFonts w:ascii="Arial" w:hAnsi="Arial" w:cs="Arial"/>
+          <w:color w:val="000000"/>
+          <w:sz w:val="22"/>
+          <w:szCs w:val="22"/>
+        </w:rPr>
+        <w:t>boor</w:t>
+      </w:r>
+      <w:proofErr w:type="spellEnd"/>
+      <w:r>
+        <w:rPr>
+          <w:rFonts w:ascii="Arial" w:hAnsi="Arial" w:cs="Arial"/>
+          <w:color w:val="000000"/>
+          <w:sz w:val="22"/>
+          <w:szCs w:val="22"/>
+        </w:rPr>
+        <w:t xml:space="preserve">, and A. </w:t>
+      </w:r>
+      <w:proofErr w:type="spellStart"/>
+      <w:r>
+        <w:rPr>
+          <w:rFonts w:ascii="Arial" w:hAnsi="Arial" w:cs="Arial"/>
+          <w:color w:val="000000"/>
+          <w:sz w:val="22"/>
+          <w:szCs w:val="22"/>
+        </w:rPr>
+        <w:t>aefaef</w:t>
+      </w:r>
+      <w:proofErr w:type="spellEnd"/>
+      <w:r>
+        <w:rPr>
+          <w:rFonts w:ascii="Arial" w:hAnsi="Arial" w:cs="Arial"/>
+          <w:color w:val="000000"/>
+          <w:sz w:val="22"/>
+          <w:szCs w:val="22"/>
+        </w:rPr>
+        <w:t xml:space="preserve">, “How to get number from Docker-compose up --scale,” Stack Overflow, </w:t>
+      </w:r>
       <w:hyperlink r:id="rId29" w:history="1">
         <w:r>
           <w:rPr>
             <w:rStyle w:val="Hyperlink"/>
+            <w:rFonts w:ascii="Arial" w:hAnsi="Arial" w:cs="Arial"/>
+            <w:sz w:val="22"/>
+            <w:szCs w:val="22"/>
           </w:rPr>
           <w:t>https://stackoverflow.com/questions/48531626/how-to-get-number-from-docker-compose-up-scale</w:t>
         </w:r>
       </w:hyperlink>
-    </w:p>
-    <w:p>
-      <w:pPr>
-        <w:pStyle w:val="ListParagraph"/>
-        <w:numPr>
-          <w:ilvl w:val="0"/>
-          <w:numId w:val="4"/>
-        </w:numPr>
-      </w:pPr>
-      <w:r>
-        <w:t>stackoverflow.com/questions/46428420/docker-compose-up-down-stop-start-</w:t>
-      </w:r>
-      <w:proofErr w:type="gramStart"/>
-      <w:r>
-        <w:t>difference</w:t>
-      </w:r>
-      <w:proofErr w:type="gramEnd"/>
-    </w:p>
-    <w:p>
-      <w:pPr>
-        <w:pStyle w:val="ListParagraph"/>
-        <w:numPr>
-          <w:ilvl w:val="0"/>
-          <w:numId w:val="4"/>
-        </w:numPr>
-      </w:pPr>
+      <w:r>
+        <w:rPr>
+          <w:rFonts w:ascii="Arial" w:hAnsi="Arial" w:cs="Arial"/>
+          <w:color w:val="000000"/>
+          <w:sz w:val="22"/>
+          <w:szCs w:val="22"/>
+        </w:rPr>
+        <w:t xml:space="preserve"> (accessed Apr. 23, 2024).</w:t>
+      </w:r>
+    </w:p>
+    <w:p>
+      <w:pPr>
+        <w:pStyle w:val="NormalWeb"/>
+        <w:spacing w:before="0" w:beforeAutospacing="0" w:after="0" w:afterAutospacing="0"/>
+      </w:pPr>
+      <w:r>
+        <w:rPr>
+          <w:rFonts w:ascii="Arial" w:hAnsi="Arial" w:cs="Arial"/>
+          <w:color w:val="000000"/>
+          <w:sz w:val="22"/>
+          <w:szCs w:val="22"/>
+        </w:rPr>
+        <w:t xml:space="preserve">2. </w:t>
+      </w:r>
+      <w:r>
+        <w:rPr>
+          <w:rFonts w:ascii="Arial" w:hAnsi="Arial" w:cs="Arial"/>
+          <w:color w:val="000000"/>
+          <w:sz w:val="22"/>
+          <w:szCs w:val="22"/>
+        </w:rPr>
+        <w:t xml:space="preserve">[2] C. </w:t>
+      </w:r>
+      <w:proofErr w:type="spellStart"/>
+      <w:r>
+        <w:rPr>
+          <w:rFonts w:ascii="Arial" w:hAnsi="Arial" w:cs="Arial"/>
+          <w:color w:val="000000"/>
+          <w:sz w:val="22"/>
+          <w:szCs w:val="22"/>
+        </w:rPr>
+        <w:t>CursedChico</w:t>
+      </w:r>
+      <w:proofErr w:type="spellEnd"/>
+      <w:r>
+        <w:rPr>
+          <w:rFonts w:ascii="Arial" w:hAnsi="Arial" w:cs="Arial"/>
+          <w:color w:val="000000"/>
+          <w:sz w:val="22"/>
+          <w:szCs w:val="22"/>
+        </w:rPr>
+        <w:t>, et al., “</w:t>
+      </w:r>
       <w:hyperlink r:id="rId30" w:history="1">
         <w:r>
           <w:rPr>
             <w:rStyle w:val="Hyperlink"/>
+            <w:rFonts w:ascii="Arial" w:hAnsi="Arial" w:cs="Arial"/>
+            <w:sz w:val="22"/>
+            <w:szCs w:val="22"/>
+          </w:rPr>
+          <w:t>Docker-compose up, down, stop start difference,” Stack Overflow, https://stackoverflow.com/questions/46428420/docker-compose-up-down-stop-start-difference</w:t>
+        </w:r>
+      </w:hyperlink>
+      <w:r>
+        <w:rPr>
+          <w:rFonts w:ascii="Arial" w:hAnsi="Arial" w:cs="Arial"/>
+          <w:color w:val="000000"/>
+          <w:sz w:val="22"/>
+          <w:szCs w:val="22"/>
+        </w:rPr>
+        <w:t xml:space="preserve"> (accessed Apr. 23, 2024).</w:t>
+      </w:r>
+    </w:p>
+    <w:p>
+      <w:pPr>
+        <w:pStyle w:val="NormalWeb"/>
+        <w:spacing w:before="0" w:beforeAutospacing="0" w:after="0" w:afterAutospacing="0"/>
+      </w:pPr>
+      <w:r>
+        <w:rPr>
+          <w:rFonts w:ascii="Arial" w:hAnsi="Arial" w:cs="Arial"/>
+          <w:color w:val="000000"/>
+          <w:sz w:val="22"/>
+          <w:szCs w:val="22"/>
+        </w:rPr>
+        <w:t xml:space="preserve">3. </w:t>
+      </w:r>
+      <w:r>
+        <w:rPr>
+          <w:rFonts w:ascii="Arial" w:hAnsi="Arial" w:cs="Arial"/>
+          <w:color w:val="000000"/>
+          <w:sz w:val="22"/>
+          <w:szCs w:val="22"/>
+        </w:rPr>
+        <w:t xml:space="preserve">[3] “A complete overview of Docker architecture,” Cherry Servers, </w:t>
+      </w:r>
+      <w:hyperlink r:id="rId31" w:history="1">
+        <w:r>
+          <w:rPr>
+            <w:rStyle w:val="Hyperlink"/>
+            <w:rFonts w:ascii="Arial" w:hAnsi="Arial" w:cs="Arial"/>
+            <w:sz w:val="22"/>
+            <w:szCs w:val="22"/>
           </w:rPr>
           <w:t>https://www.cherryservers.com/blog/a-complete-overview-of-docker-architecture</w:t>
         </w:r>
       </w:hyperlink>
-    </w:p>
-    <w:p>
-      <w:pPr>
-        <w:ind w:left="360"/>
-      </w:pPr>
-    </w:p>
+      <w:r>
+        <w:rPr>
+          <w:rFonts w:ascii="Arial" w:hAnsi="Arial" w:cs="Arial"/>
+          <w:color w:val="000000"/>
+          <w:sz w:val="22"/>
+          <w:szCs w:val="22"/>
+        </w:rPr>
+        <w:t xml:space="preserve"> (accessed Apr. 23, 2024).</w:t>
+      </w:r>
+    </w:p>
+    <w:p/>
+    <w:p/>
     <w:sectPr>
       <w:pgSz w:w="12240" w:h="15840"/>
       <w:pgMar w:top="1440" w:right="1440" w:bottom="1440" w:left="1440" w:header="708" w:footer="708" w:gutter="0"/>
@@ -2173,6 +2326,95 @@
       </w:rPr>
     </w:lvl>
   </w:abstractNum>
+  <w:abstractNum w:abstractNumId="4" w15:restartNumberingAfterBreak="0">
+    <w:nsid w:val="53A062D6"/>
+    <w:multiLevelType w:val="hybridMultilevel"/>
+    <w:tmpl w:val="CDB2C1D4"/>
+    <w:lvl w:ilvl="0" w:tplc="1009000F">
+      <w:start w:val="1"/>
+      <w:numFmt w:val="decimal"/>
+      <w:lvlText w:val="%1."/>
+      <w:lvlJc w:val="left"/>
+      <w:pPr>
+        <w:ind w:left="720" w:hanging="360"/>
+      </w:pPr>
+      <w:rPr>
+        <w:rFonts w:hint="default"/>
+      </w:rPr>
+    </w:lvl>
+    <w:lvl w:ilvl="1" w:tplc="10090019" w:tentative="1">
+      <w:start w:val="1"/>
+      <w:numFmt w:val="lowerLetter"/>
+      <w:lvlText w:val="%2."/>
+      <w:lvlJc w:val="left"/>
+      <w:pPr>
+        <w:ind w:left="1440" w:hanging="360"/>
+      </w:pPr>
+    </w:lvl>
+    <w:lvl w:ilvl="2" w:tplc="1009001B" w:tentative="1">
+      <w:start w:val="1"/>
+      <w:numFmt w:val="lowerRoman"/>
+      <w:lvlText w:val="%3."/>
+      <w:lvlJc w:val="right"/>
+      <w:pPr>
+        <w:ind w:left="2160" w:hanging="180"/>
+      </w:pPr>
+    </w:lvl>
+    <w:lvl w:ilvl="3" w:tplc="1009000F" w:tentative="1">
+      <w:start w:val="1"/>
+      <w:numFmt w:val="decimal"/>
+      <w:lvlText w:val="%4."/>
+      <w:lvlJc w:val="left"/>
+      <w:pPr>
+        <w:ind w:left="2880" w:hanging="360"/>
+      </w:pPr>
+    </w:lvl>
+    <w:lvl w:ilvl="4" w:tplc="10090019" w:tentative="1">
+      <w:start w:val="1"/>
+      <w:numFmt w:val="lowerLetter"/>
+      <w:lvlText w:val="%5."/>
+      <w:lvlJc w:val="left"/>
+      <w:pPr>
+        <w:ind w:left="3600" w:hanging="360"/>
+      </w:pPr>
+    </w:lvl>
+    <w:lvl w:ilvl="5" w:tplc="1009001B" w:tentative="1">
+      <w:start w:val="1"/>
+      <w:numFmt w:val="lowerRoman"/>
+      <w:lvlText w:val="%6."/>
+      <w:lvlJc w:val="right"/>
+      <w:pPr>
+        <w:ind w:left="4320" w:hanging="180"/>
+      </w:pPr>
+    </w:lvl>
+    <w:lvl w:ilvl="6" w:tplc="1009000F" w:tentative="1">
+      <w:start w:val="1"/>
+      <w:numFmt w:val="decimal"/>
+      <w:lvlText w:val="%7."/>
+      <w:lvlJc w:val="left"/>
+      <w:pPr>
+        <w:ind w:left="5040" w:hanging="360"/>
+      </w:pPr>
+    </w:lvl>
+    <w:lvl w:ilvl="7" w:tplc="10090019" w:tentative="1">
+      <w:start w:val="1"/>
+      <w:numFmt w:val="lowerLetter"/>
+      <w:lvlText w:val="%8."/>
+      <w:lvlJc w:val="left"/>
+      <w:pPr>
+        <w:ind w:left="5760" w:hanging="360"/>
+      </w:pPr>
+    </w:lvl>
+    <w:lvl w:ilvl="8" w:tplc="1009001B" w:tentative="1">
+      <w:start w:val="1"/>
+      <w:numFmt w:val="lowerRoman"/>
+      <w:lvlText w:val="%9."/>
+      <w:lvlJc w:val="right"/>
+      <w:pPr>
+        <w:ind w:left="6480" w:hanging="180"/>
+      </w:pPr>
+    </w:lvl>
+  </w:abstractNum>
   <w:num w:numId="1" w16cid:durableId="115805913">
     <w:abstractNumId w:val="2"/>
   </w:num>
@@ -2184,6 +2426,9 @@
   </w:num>
   <w:num w:numId="4" w16cid:durableId="1468204373">
     <w:abstractNumId w:val="1"/>
+  </w:num>
+  <w:num w:numId="5" w16cid:durableId="1498881618">
+    <w:abstractNumId w:val="4"/>
   </w:num>
 </w:numbering>
 </file>
@@ -3142,6 +3387,25 @@
       <w:shd w:val="clear" w:color="auto" w:fill="E1DFDD"/>
     </w:rPr>
   </w:style>
+  <w:style w:type="paragraph" w:styleId="NormalWeb">
+    <w:name w:val="Normal (Web)"/>
+    <w:basedOn w:val="Normal"/>
+    <w:uiPriority w:val="99"/>
+    <w:semiHidden/>
+    <w:unhideWhenUsed/>
+    <w:rsid w:val="00CF6234"/>
+    <w:pPr>
+      <w:spacing w:before="100" w:beforeAutospacing="1" w:after="100" w:afterAutospacing="1" w:line="240" w:lineRule="auto"/>
+    </w:pPr>
+    <w:rPr>
+      <w:rFonts w:ascii="Times New Roman" w:eastAsia="Times New Roman" w:hAnsi="Times New Roman" w:cs="Times New Roman"/>
+      <w:kern w:val="0"/>
+      <w:sz w:val="24"/>
+      <w:szCs w:val="24"/>
+      <w:lang w:eastAsia="en-CA"/>
+      <w14:ligatures w14:val="none"/>
+    </w:rPr>
+  </w:style>
 </w:styles>
 </file>
 

</xml_diff>